<commit_message>
update of section 1 + begin of section 2
</commit_message>
<xml_diff>
--- a/RASP v1.docx
+++ b/RASP v1.docx
@@ -4467,9 +4467,33 @@
     <w:p>
       <w:pPr>
         <w:rPr>
-          <w:lang w:val="en-US"/>
-        </w:rPr>
-      </w:pPr>
+          <w:color w:val="ED7D31" w:themeColor="accent2"/>
+          <w:lang w:val="en-US"/>
+        </w:rPr>
+      </w:pPr>
+      <w:r>
+        <w:rPr>
+          <w:color w:val="ED7D31" w:themeColor="accent2"/>
+          <w:lang w:val="en-US"/>
+        </w:rPr>
+        <w:t xml:space="preserve">Write something more </w:t>
+      </w:r>
+      <w:proofErr w:type="gramStart"/>
+      <w:r>
+        <w:rPr>
+          <w:color w:val="ED7D31" w:themeColor="accent2"/>
+          <w:lang w:val="en-US"/>
+        </w:rPr>
+        <w:t>here ?</w:t>
+      </w:r>
+      <w:proofErr w:type="gramEnd"/>
+      <w:r>
+        <w:rPr>
+          <w:color w:val="ED7D31" w:themeColor="accent2"/>
+          <w:lang w:val="en-US"/>
+        </w:rPr>
+        <w:t xml:space="preserve"> </w:t>
+      </w:r>
     </w:p>
     <w:p>
       <w:pPr>
@@ -4718,7 +4742,28 @@
         <w:rPr>
           <w:lang w:val="en-US"/>
         </w:rPr>
-        <w:t xml:space="preserve"> company or organization that need to access data of individuals </w:t>
+        <w:t xml:space="preserve"> company or organization</w:t>
+      </w:r>
+      <w:r>
+        <w:rPr>
+          <w:lang w:val="en-US"/>
+        </w:rPr>
+        <w:t xml:space="preserve"> </w:t>
+      </w:r>
+      <w:bookmarkStart w:id="11" w:name="_GoBack"/>
+      <w:r>
+        <w:rPr>
+          <w:color w:val="ED7D31" w:themeColor="accent2"/>
+          <w:lang w:val="en-US"/>
+        </w:rPr>
+        <w:t>or person</w:t>
+      </w:r>
+      <w:bookmarkEnd w:id="11"/>
+      <w:r>
+        <w:rPr>
+          <w:lang w:val="en-US"/>
+        </w:rPr>
+        <w:t xml:space="preserve"> that need to access data of individuals </w:t>
       </w:r>
     </w:p>
     <w:p>
@@ -4894,14 +4939,14 @@
           <w:lang w:val="en-US"/>
         </w:rPr>
       </w:pPr>
-      <w:bookmarkStart w:id="11" w:name="_Toc528094084"/>
+      <w:bookmarkStart w:id="12" w:name="_Toc528094084"/>
       <w:r>
         <w:rPr>
           <w:lang w:val="en-US"/>
         </w:rPr>
         <w:t>Revision history</w:t>
       </w:r>
-      <w:bookmarkEnd w:id="11"/>
+      <w:bookmarkEnd w:id="12"/>
     </w:p>
     <w:p>
       <w:pPr>
@@ -4931,14 +4976,14 @@
           <w:lang w:val="en-US"/>
         </w:rPr>
       </w:pPr>
-      <w:bookmarkStart w:id="12" w:name="_Toc528094085"/>
+      <w:bookmarkStart w:id="13" w:name="_Toc528094085"/>
       <w:r>
         <w:rPr>
           <w:lang w:val="en-US"/>
         </w:rPr>
         <w:t>Reference Documents</w:t>
       </w:r>
-      <w:bookmarkEnd w:id="12"/>
+      <w:bookmarkEnd w:id="13"/>
     </w:p>
     <w:p>
       <w:pPr>
@@ -4968,14 +5013,14 @@
           <w:lang w:val="en-US"/>
         </w:rPr>
       </w:pPr>
-      <w:bookmarkStart w:id="13" w:name="_Toc528094086"/>
+      <w:bookmarkStart w:id="14" w:name="_Toc528094086"/>
       <w:r>
         <w:rPr>
           <w:lang w:val="en-US"/>
         </w:rPr>
         <w:t>Document Structure</w:t>
       </w:r>
-      <w:bookmarkEnd w:id="13"/>
+      <w:bookmarkEnd w:id="14"/>
       <w:r>
         <w:rPr>
           <w:lang w:val="en-US"/>
@@ -4985,19 +5030,268 @@
     </w:p>
     <w:p>
       <w:pPr>
-        <w:spacing w:after="240"/>
-        <w:rPr>
-          <w:color w:val="C45911" w:themeColor="accent2" w:themeShade="BF"/>
-          <w:lang w:val="en-US"/>
-        </w:rPr>
-      </w:pPr>
-      <w:r>
-        <w:rPr>
-          <w:color w:val="C45911" w:themeColor="accent2" w:themeShade="BF"/>
-          <w:lang w:val="en-US"/>
-        </w:rPr>
-        <w:t>to be completed</w:t>
-      </w:r>
+        <w:jc w:val="both"/>
+        <w:rPr>
+          <w:lang w:val="en-US"/>
+        </w:rPr>
+      </w:pPr>
+      <w:r>
+        <w:rPr>
+          <w:lang w:val="en-US"/>
+        </w:rPr>
+        <w:t>This document</w:t>
+      </w:r>
+      <w:r>
+        <w:rPr>
+          <w:lang w:val="en-US"/>
+        </w:rPr>
+        <w:t xml:space="preserve"> contains the requirements analysis of two </w:t>
+      </w:r>
+      <w:r>
+        <w:rPr>
+          <w:lang w:val="en-US"/>
+        </w:rPr>
+        <w:t>services:</w:t>
+      </w:r>
+      <w:r>
+        <w:rPr>
+          <w:lang w:val="en-US"/>
+        </w:rPr>
+        <w:t xml:space="preserve"> the service Data4Help and the service AutomatedSOS. </w:t>
+      </w:r>
+      <w:r>
+        <w:rPr>
+          <w:lang w:val="en-US"/>
+        </w:rPr>
+        <w:t xml:space="preserve">The description of the two services is kept separated as the service Data4Help has to exists independently of the existence of the service AutomatedSOS. Indeed, the service AutomatedSOS is built after the service Data4Help and on top of it. </w:t>
+      </w:r>
+    </w:p>
+    <w:p>
+      <w:pPr>
+        <w:jc w:val="both"/>
+        <w:rPr>
+          <w:lang w:val="en-US"/>
+        </w:rPr>
+      </w:pPr>
+      <w:r>
+        <w:rPr>
+          <w:lang w:val="en-US"/>
+        </w:rPr>
+        <w:t>The first section concerns the service Data4Help and contains t</w:t>
+      </w:r>
+      <w:r>
+        <w:rPr>
+          <w:lang w:val="en-US"/>
+        </w:rPr>
+        <w:t>hree</w:t>
+      </w:r>
+      <w:r>
+        <w:rPr>
+          <w:lang w:val="en-US"/>
+        </w:rPr>
+        <w:t xml:space="preserve"> subsections:</w:t>
+      </w:r>
+    </w:p>
+    <w:p>
+      <w:pPr>
+        <w:pStyle w:val="Paragraphedeliste"/>
+        <w:numPr>
+          <w:ilvl w:val="0"/>
+          <w:numId w:val="44"/>
+        </w:numPr>
+        <w:jc w:val="both"/>
+        <w:rPr>
+          <w:lang w:val="en-US"/>
+        </w:rPr>
+      </w:pPr>
+      <w:r>
+        <w:rPr>
+          <w:b/>
+          <w:lang w:val="en-US"/>
+        </w:rPr>
+        <w:t>Overall description</w:t>
+      </w:r>
+      <w:r>
+        <w:rPr>
+          <w:lang w:val="en-US"/>
+        </w:rPr>
+        <w:t xml:space="preserve"> w</w:t>
+      </w:r>
+      <w:r>
+        <w:rPr>
+          <w:lang w:val="en-US"/>
+        </w:rPr>
+        <w:t xml:space="preserve">hich gives a </w:t>
+      </w:r>
+      <w:r>
+        <w:rPr>
+          <w:lang w:val="en-US"/>
+        </w:rPr>
+        <w:t xml:space="preserve">general </w:t>
+      </w:r>
+      <w:r>
+        <w:rPr>
+          <w:lang w:val="en-US"/>
+        </w:rPr>
+        <w:t xml:space="preserve">description of the software to be. </w:t>
+      </w:r>
+      <w:r>
+        <w:rPr>
+          <w:lang w:val="en-US"/>
+        </w:rPr>
+        <w:t xml:space="preserve">This includes a domain model and the domain assumptions, the description of the most important requirements and the description of the user characteristics </w:t>
+      </w:r>
+    </w:p>
+    <w:p>
+      <w:pPr>
+        <w:pStyle w:val="Paragraphedeliste"/>
+        <w:numPr>
+          <w:ilvl w:val="0"/>
+          <w:numId w:val="44"/>
+        </w:numPr>
+        <w:jc w:val="both"/>
+        <w:rPr>
+          <w:lang w:val="en-US"/>
+        </w:rPr>
+      </w:pPr>
+      <w:r>
+        <w:rPr>
+          <w:b/>
+          <w:lang w:val="en-US"/>
+        </w:rPr>
+        <w:t xml:space="preserve">Specific requirements </w:t>
+      </w:r>
+      <w:r>
+        <w:rPr>
+          <w:lang w:val="en-US"/>
+        </w:rPr>
+        <w:t>which gives a more detailed description of the software. This chapter includes the description of the external interface requirements, the list of the functional and nonfunctional requirements and of the performance requirements</w:t>
+      </w:r>
+      <w:r>
+        <w:rPr>
+          <w:lang w:val="en-US"/>
+        </w:rPr>
+        <w:t xml:space="preserve">. Furthermore, this chapter describes the design constraints and the software system attributes. </w:t>
+      </w:r>
+    </w:p>
+    <w:p>
+      <w:pPr>
+        <w:pStyle w:val="Paragraphedeliste"/>
+        <w:numPr>
+          <w:ilvl w:val="0"/>
+          <w:numId w:val="44"/>
+        </w:numPr>
+        <w:jc w:val="both"/>
+        <w:rPr>
+          <w:b/>
+          <w:lang w:val="en-US"/>
+        </w:rPr>
+      </w:pPr>
+      <w:r>
+        <w:rPr>
+          <w:b/>
+          <w:lang w:val="en-US"/>
+        </w:rPr>
+        <w:t>Formal analysis using Alloy</w:t>
+      </w:r>
+      <w:r>
+        <w:rPr>
+          <w:b/>
+          <w:lang w:val="en-US"/>
+        </w:rPr>
+        <w:t xml:space="preserve"> </w:t>
+      </w:r>
+      <w:r>
+        <w:rPr>
+          <w:lang w:val="en-US"/>
+        </w:rPr>
+        <w:t xml:space="preserve">which includes the alloy model </w:t>
+      </w:r>
+      <w:r>
+        <w:rPr>
+          <w:lang w:val="en-US"/>
+        </w:rPr>
+        <w:t xml:space="preserve">of the software </w:t>
+      </w:r>
+      <w:r>
+        <w:rPr>
+          <w:lang w:val="en-US"/>
+        </w:rPr>
+        <w:t>and the discussion of its purpose</w:t>
+      </w:r>
+      <w:r>
+        <w:rPr>
+          <w:lang w:val="en-US"/>
+        </w:rPr>
+        <w:t xml:space="preserve">. </w:t>
+      </w:r>
+    </w:p>
+    <w:p>
+      <w:pPr>
+        <w:jc w:val="both"/>
+        <w:rPr>
+          <w:lang w:val="en-US"/>
+        </w:rPr>
+      </w:pPr>
+      <w:r>
+        <w:rPr>
+          <w:lang w:val="en-US"/>
+        </w:rPr>
+        <w:t>The structure of the section about the service AutomatedSOS is the same</w:t>
+      </w:r>
+      <w:r>
+        <w:rPr>
+          <w:color w:val="ED7D31" w:themeColor="accent2"/>
+          <w:lang w:val="en-US"/>
+        </w:rPr>
+        <w:t xml:space="preserve">, expect that some parts might not be present as they would be </w:t>
+      </w:r>
+      <w:r>
+        <w:rPr>
+          <w:color w:val="ED7D31" w:themeColor="accent2"/>
+          <w:lang w:val="en-US"/>
+        </w:rPr>
+        <w:t>redundant</w:t>
+      </w:r>
+      <w:r>
+        <w:rPr>
+          <w:color w:val="ED7D31" w:themeColor="accent2"/>
+          <w:lang w:val="en-US"/>
+        </w:rPr>
+        <w:t xml:space="preserve"> with the section about </w:t>
+      </w:r>
+      <w:r>
+        <w:rPr>
+          <w:color w:val="ED7D31" w:themeColor="accent2"/>
+          <w:lang w:val="en-US"/>
+        </w:rPr>
+        <w:t xml:space="preserve">Data4Help. </w:t>
+      </w:r>
+    </w:p>
+    <w:p>
+      <w:pPr>
+        <w:jc w:val="both"/>
+        <w:rPr>
+          <w:lang w:val="en-US"/>
+        </w:rPr>
+      </w:pPr>
+      <w:r>
+        <w:rPr>
+          <w:lang w:val="en-US"/>
+        </w:rPr>
+        <w:t xml:space="preserve">Finally, this document contains two additional sections which describe the effort spent on the project and the list of reference documents. </w:t>
+      </w:r>
+    </w:p>
+    <w:p>
+      <w:pPr>
+        <w:pStyle w:val="Titre"/>
+        <w:jc w:val="center"/>
+        <w:rPr>
+          <w:color w:val="2F5496" w:themeColor="accent1" w:themeShade="BF"/>
+          <w:sz w:val="48"/>
+          <w:lang w:val="en-US"/>
+        </w:rPr>
+      </w:pPr>
     </w:p>
     <w:p>
       <w:pPr>
@@ -5029,7 +5323,7 @@
           <w:lang w:val="en-US"/>
         </w:rPr>
       </w:pPr>
-      <w:bookmarkStart w:id="14" w:name="_Toc528094087"/>
+      <w:bookmarkStart w:id="15" w:name="_Toc528094087"/>
       <w:r>
         <w:rPr>
           <w:lang w:val="en-US"/>
@@ -5056,7 +5350,7 @@
         </w:rPr>
         <w:t>Overall description</w:t>
       </w:r>
-      <w:bookmarkEnd w:id="14"/>
+      <w:bookmarkEnd w:id="15"/>
       <w:r>
         <w:rPr>
           <w:lang w:val="en-US"/>
@@ -5075,14 +5369,14 @@
           <w:lang w:val="en-US"/>
         </w:rPr>
       </w:pPr>
-      <w:bookmarkStart w:id="15" w:name="_Toc528094088"/>
+      <w:bookmarkStart w:id="16" w:name="_Toc528094088"/>
       <w:r>
         <w:rPr>
           <w:lang w:val="en-US"/>
         </w:rPr>
         <w:t>Product perspective</w:t>
       </w:r>
-      <w:bookmarkEnd w:id="15"/>
+      <w:bookmarkEnd w:id="16"/>
       <w:r>
         <w:rPr>
           <w:lang w:val="en-US"/>
@@ -5096,15 +5390,38 @@
           <w:lang w:val="en-US"/>
         </w:rPr>
       </w:pPr>
+    </w:p>
+    <w:p>
+      <w:pPr>
+        <w:rPr>
+          <w:lang w:val="en-US"/>
+        </w:rPr>
+      </w:pPr>
+    </w:p>
+    <w:p>
+      <w:pPr>
+        <w:rPr>
+          <w:lang w:val="en-US"/>
+        </w:rPr>
+      </w:pPr>
       <w:r>
         <w:rPr>
           <w:noProof/>
         </w:rPr>
+        <w:lastRenderedPageBreak/>
         <w:drawing>
-          <wp:inline distT="0" distB="0" distL="0" distR="0" wp14:anchorId="24C1C7A3" wp14:editId="39147941">
-            <wp:extent cx="5760720" cy="5265801"/>
-            <wp:effectExtent l="0" t="0" r="0" b="0"/>
-            <wp:docPr id="4" name="Image 4"/>
+          <wp:anchor distT="0" distB="0" distL="114300" distR="114300" simplePos="0" relativeHeight="251659264" behindDoc="0" locked="0" layoutInCell="1" allowOverlap="1">
+            <wp:simplePos x="0" y="0"/>
+            <wp:positionH relativeFrom="margin">
+              <wp:align>center</wp:align>
+            </wp:positionH>
+            <wp:positionV relativeFrom="paragraph">
+              <wp:posOffset>278</wp:posOffset>
+            </wp:positionV>
+            <wp:extent cx="6333892" cy="6016918"/>
+            <wp:effectExtent l="0" t="0" r="0" b="3175"/>
+            <wp:wrapSquare wrapText="bothSides"/>
+            <wp:docPr id="7" name="Image 7"/>
             <wp:cNvGraphicFramePr>
               <a:graphicFrameLocks xmlns:a="http://schemas.openxmlformats.org/drawingml/2006/main" noChangeAspect="1"/>
             </wp:cNvGraphicFramePr>
@@ -5112,13 +5429,13 @@
               <a:graphicData uri="http://schemas.openxmlformats.org/drawingml/2006/picture">
                 <pic:pic xmlns:pic="http://schemas.openxmlformats.org/drawingml/2006/picture">
                   <pic:nvPicPr>
-                    <pic:cNvPr id="0" name="Picture 3"/>
+                    <pic:cNvPr id="0" name="Picture 7"/>
                     <pic:cNvPicPr>
                       <a:picLocks noChangeAspect="1" noChangeArrowheads="1"/>
                     </pic:cNvPicPr>
                   </pic:nvPicPr>
                   <pic:blipFill>
-                    <a:blip r:embed="rId7">
+                    <a:blip r:embed="rId7" cstate="print">
                       <a:extLst>
                         <a:ext uri="{28A0092B-C50C-407E-A947-70E740481C1C}">
                           <a14:useLocalDpi xmlns:a14="http://schemas.microsoft.com/office/drawing/2010/main" val="0"/>
@@ -5133,7 +5450,7 @@
                   <pic:spPr bwMode="auto">
                     <a:xfrm>
                       <a:off x="0" y="0"/>
-                      <a:ext cx="5760720" cy="5265801"/>
+                      <a:ext cx="6333892" cy="6016918"/>
                     </a:xfrm>
                     <a:prstGeom prst="rect">
                       <a:avLst/>
@@ -5146,7 +5463,7 @@
                 </pic:pic>
               </a:graphicData>
             </a:graphic>
-          </wp:inline>
+          </wp:anchor>
         </w:drawing>
       </w:r>
     </w:p>
@@ -5165,7 +5482,6 @@
         <w:rPr>
           <w:lang w:val="en-US"/>
         </w:rPr>
-        <w:lastRenderedPageBreak/>
         <w:t>Product functions</w:t>
       </w:r>
     </w:p>
@@ -5216,7 +5532,7 @@
           <w:lang w:val="en-US"/>
         </w:rPr>
       </w:pPr>
-      <w:bookmarkStart w:id="16" w:name="_Toc528094092"/>
+      <w:bookmarkStart w:id="17" w:name="_Toc528094092"/>
       <w:r>
         <w:rPr>
           <w:lang w:val="en-US"/>
@@ -5249,7 +5565,7 @@
         </w:rPr>
         <w:t>requirements</w:t>
       </w:r>
-      <w:bookmarkEnd w:id="16"/>
+      <w:bookmarkEnd w:id="17"/>
     </w:p>
     <w:p>
       <w:pPr>
@@ -5262,14 +5578,14 @@
           <w:lang w:val="en-US"/>
         </w:rPr>
       </w:pPr>
-      <w:bookmarkStart w:id="17" w:name="_Toc528094093"/>
+      <w:bookmarkStart w:id="18" w:name="_Toc528094093"/>
       <w:r>
         <w:rPr>
           <w:lang w:val="en-US"/>
         </w:rPr>
         <w:t>External interfaces requirements</w:t>
       </w:r>
-      <w:bookmarkEnd w:id="17"/>
+      <w:bookmarkEnd w:id="18"/>
     </w:p>
     <w:p>
       <w:pPr>
@@ -5282,14 +5598,14 @@
           <w:lang w:val="en-US"/>
         </w:rPr>
       </w:pPr>
-      <w:bookmarkStart w:id="18" w:name="_Toc528094094"/>
+      <w:bookmarkStart w:id="19" w:name="_Toc528094094"/>
       <w:r>
         <w:rPr>
           <w:lang w:val="en-US"/>
         </w:rPr>
         <w:t>User interfaces</w:t>
       </w:r>
-      <w:bookmarkEnd w:id="18"/>
+      <w:bookmarkEnd w:id="19"/>
       <w:r>
         <w:rPr>
           <w:lang w:val="en-US"/>
@@ -5328,14 +5644,15 @@
           <w:lang w:val="en-US"/>
         </w:rPr>
       </w:pPr>
-      <w:bookmarkStart w:id="19" w:name="_Toc528094095"/>
-      <w:r>
-        <w:rPr>
-          <w:lang w:val="en-US"/>
-        </w:rPr>
+      <w:bookmarkStart w:id="20" w:name="_Toc528094095"/>
+      <w:r>
+        <w:rPr>
+          <w:lang w:val="en-US"/>
+        </w:rPr>
+        <w:lastRenderedPageBreak/>
         <w:t>Hardware interfaces</w:t>
       </w:r>
-      <w:bookmarkEnd w:id="19"/>
+      <w:bookmarkEnd w:id="20"/>
     </w:p>
     <w:p>
       <w:pPr>
@@ -5348,14 +5665,14 @@
           <w:lang w:val="en-US"/>
         </w:rPr>
       </w:pPr>
-      <w:bookmarkStart w:id="20" w:name="_Toc528094096"/>
+      <w:bookmarkStart w:id="21" w:name="_Toc528094096"/>
       <w:r>
         <w:rPr>
           <w:lang w:val="en-US"/>
         </w:rPr>
         <w:t>Software interfaces</w:t>
       </w:r>
-      <w:bookmarkEnd w:id="20"/>
+      <w:bookmarkEnd w:id="21"/>
     </w:p>
     <w:p>
       <w:pPr>
@@ -5368,14 +5685,14 @@
           <w:lang w:val="en-US"/>
         </w:rPr>
       </w:pPr>
-      <w:bookmarkStart w:id="21" w:name="_Toc528094097"/>
+      <w:bookmarkStart w:id="22" w:name="_Toc528094097"/>
       <w:r>
         <w:rPr>
           <w:lang w:val="en-US"/>
         </w:rPr>
         <w:t>Communication interfaces</w:t>
       </w:r>
-      <w:bookmarkEnd w:id="21"/>
+      <w:bookmarkEnd w:id="22"/>
       <w:r>
         <w:rPr>
           <w:lang w:val="en-US"/>
@@ -5427,8 +5744,6 @@
           <w:lang w:val="en-US"/>
         </w:rPr>
       </w:pPr>
-      <w:bookmarkStart w:id="22" w:name="_GoBack"/>
-      <w:bookmarkEnd w:id="22"/>
     </w:p>
     <w:p>
       <w:pPr>
@@ -5498,6 +5813,137 @@
     </w:p>
     <w:p>
       <w:pPr>
+        <w:rPr>
+          <w:lang w:val="en-US"/>
+        </w:rPr>
+      </w:pPr>
+      <w:r>
+        <w:rPr>
+          <w:noProof/>
+        </w:rPr>
+        <w:drawing>
+          <wp:anchor distT="0" distB="0" distL="114300" distR="114300" simplePos="0" relativeHeight="251658240" behindDoc="0" locked="0" layoutInCell="1" allowOverlap="1">
+            <wp:simplePos x="0" y="0"/>
+            <wp:positionH relativeFrom="margin">
+              <wp:align>center</wp:align>
+            </wp:positionH>
+            <wp:positionV relativeFrom="paragraph">
+              <wp:posOffset>272907</wp:posOffset>
+            </wp:positionV>
+            <wp:extent cx="6503542" cy="5353665"/>
+            <wp:effectExtent l="0" t="0" r="0" b="0"/>
+            <wp:wrapSquare wrapText="bothSides"/>
+            <wp:docPr id="6" name="Image 6"/>
+            <wp:cNvGraphicFramePr>
+              <a:graphicFrameLocks xmlns:a="http://schemas.openxmlformats.org/drawingml/2006/main" noChangeAspect="1"/>
+            </wp:cNvGraphicFramePr>
+            <a:graphic xmlns:a="http://schemas.openxmlformats.org/drawingml/2006/main">
+              <a:graphicData uri="http://schemas.openxmlformats.org/drawingml/2006/picture">
+                <pic:pic xmlns:pic="http://schemas.openxmlformats.org/drawingml/2006/picture">
+                  <pic:nvPicPr>
+                    <pic:cNvPr id="0" name="Picture 5"/>
+                    <pic:cNvPicPr>
+                      <a:picLocks noChangeAspect="1" noChangeArrowheads="1"/>
+                    </pic:cNvPicPr>
+                  </pic:nvPicPr>
+                  <pic:blipFill>
+                    <a:blip r:embed="rId8" cstate="print">
+                      <a:extLst>
+                        <a:ext uri="{28A0092B-C50C-407E-A947-70E740481C1C}">
+                          <a14:useLocalDpi xmlns:a14="http://schemas.microsoft.com/office/drawing/2010/main" val="0"/>
+                        </a:ext>
+                      </a:extLst>
+                    </a:blip>
+                    <a:srcRect/>
+                    <a:stretch>
+                      <a:fillRect/>
+                    </a:stretch>
+                  </pic:blipFill>
+                  <pic:spPr bwMode="auto">
+                    <a:xfrm>
+                      <a:off x="0" y="0"/>
+                      <a:ext cx="6503542" cy="5353665"/>
+                    </a:xfrm>
+                    <a:prstGeom prst="rect">
+                      <a:avLst/>
+                    </a:prstGeom>
+                    <a:noFill/>
+                    <a:ln>
+                      <a:noFill/>
+                    </a:ln>
+                  </pic:spPr>
+                </pic:pic>
+              </a:graphicData>
+            </a:graphic>
+          </wp:anchor>
+        </w:drawing>
+      </w:r>
+    </w:p>
+    <w:p>
+      <w:pPr>
+        <w:rPr>
+          <w:lang w:val="en-US"/>
+        </w:rPr>
+      </w:pPr>
+    </w:p>
+    <w:p>
+      <w:pPr>
+        <w:rPr>
+          <w:lang w:val="en-US"/>
+        </w:rPr>
+      </w:pPr>
+    </w:p>
+    <w:p>
+      <w:pPr>
+        <w:pStyle w:val="Titre1"/>
+        <w:numPr>
+          <w:ilvl w:val="0"/>
+          <w:numId w:val="30"/>
+        </w:numPr>
+        <w:rPr>
+          <w:lang w:val="en-US"/>
+        </w:rPr>
+      </w:pPr>
+      <w:bookmarkStart w:id="25" w:name="_Toc528094103"/>
+      <w:proofErr w:type="gramStart"/>
+      <w:r>
+        <w:rPr>
+          <w:lang w:val="en-US"/>
+        </w:rPr>
+        <w:lastRenderedPageBreak/>
+        <w:t>AutomatedSOS :</w:t>
+      </w:r>
+      <w:proofErr w:type="gramEnd"/>
+      <w:r>
+        <w:rPr>
+          <w:lang w:val="en-US"/>
+        </w:rPr>
+        <w:t xml:space="preserve">  Specific requirements</w:t>
+      </w:r>
+      <w:bookmarkEnd w:id="25"/>
+    </w:p>
+    <w:p>
+      <w:pPr>
+        <w:pStyle w:val="Titre2"/>
+        <w:numPr>
+          <w:ilvl w:val="1"/>
+          <w:numId w:val="30"/>
+        </w:numPr>
+        <w:rPr>
+          <w:lang w:val="en-US"/>
+        </w:rPr>
+      </w:pPr>
+      <w:bookmarkStart w:id="26" w:name="_Toc528094104"/>
+      <w:r>
+        <w:rPr>
+          <w:lang w:val="en-US"/>
+        </w:rPr>
+        <w:t>External interfaces requirements</w:t>
+      </w:r>
+      <w:bookmarkEnd w:id="26"/>
+    </w:p>
+    <w:p>
+      <w:pPr>
         <w:pStyle w:val="Titre3"/>
         <w:numPr>
           <w:ilvl w:val="2"/>
@@ -5507,14 +5953,20 @@
           <w:lang w:val="en-US"/>
         </w:rPr>
       </w:pPr>
-      <w:bookmarkStart w:id="25" w:name="_Toc528094100"/>
-      <w:r>
-        <w:rPr>
-          <w:lang w:val="en-US"/>
-        </w:rPr>
-        <w:t>Shared phenomena</w:t>
-      </w:r>
-      <w:bookmarkEnd w:id="25"/>
+      <w:bookmarkStart w:id="27" w:name="_Toc528094105"/>
+      <w:r>
+        <w:rPr>
+          <w:lang w:val="en-US"/>
+        </w:rPr>
+        <w:t>User interfaces</w:t>
+      </w:r>
+      <w:bookmarkEnd w:id="27"/>
+      <w:r>
+        <w:rPr>
+          <w:lang w:val="en-US"/>
+        </w:rPr>
+        <w:t xml:space="preserve"> </w:t>
+      </w:r>
     </w:p>
     <w:p>
       <w:pPr>
@@ -5527,14 +5979,14 @@
           <w:lang w:val="en-US"/>
         </w:rPr>
       </w:pPr>
-      <w:bookmarkStart w:id="26" w:name="_Toc528094101"/>
-      <w:r>
-        <w:rPr>
-          <w:lang w:val="en-US"/>
-        </w:rPr>
-        <w:t>Domain assumptions</w:t>
-      </w:r>
-      <w:bookmarkEnd w:id="26"/>
+      <w:bookmarkStart w:id="28" w:name="_Toc528094106"/>
+      <w:r>
+        <w:rPr>
+          <w:lang w:val="en-US"/>
+        </w:rPr>
+        <w:t>Hardware interfaces</w:t>
+      </w:r>
+      <w:bookmarkEnd w:id="28"/>
     </w:p>
     <w:p>
       <w:pPr>
@@ -5547,93 +5999,12 @@
           <w:lang w:val="en-US"/>
         </w:rPr>
       </w:pPr>
-      <w:bookmarkStart w:id="27" w:name="_Toc528094102"/>
-      <w:r>
-        <w:rPr>
-          <w:lang w:val="en-US"/>
-        </w:rPr>
-        <w:t>Domain model</w:t>
-      </w:r>
-      <w:bookmarkEnd w:id="27"/>
-      <w:r>
-        <w:rPr>
-          <w:lang w:val="en-US"/>
-        </w:rPr>
-        <w:t xml:space="preserve"> </w:t>
-      </w:r>
-    </w:p>
-    <w:p>
-      <w:pPr>
-        <w:rPr>
-          <w:lang w:val="en-US"/>
-        </w:rPr>
-      </w:pPr>
-      <w:r>
-        <w:rPr>
-          <w:lang w:val="en-US"/>
-        </w:rPr>
-        <w:t xml:space="preserve">Further details on the shared phenomena and domain model (class diagrams and </w:t>
-      </w:r>
-      <w:proofErr w:type="spellStart"/>
-      <w:r>
-        <w:rPr>
-          <w:lang w:val="en-US"/>
-        </w:rPr>
-        <w:t>statecharts</w:t>
-      </w:r>
-      <w:proofErr w:type="spellEnd"/>
-      <w:r>
-        <w:rPr>
-          <w:lang w:val="en-US"/>
-        </w:rPr>
-        <w:t xml:space="preserve">) </w:t>
-      </w:r>
-    </w:p>
-    <w:p>
-      <w:pPr>
-        <w:pStyle w:val="Titre1"/>
-        <w:numPr>
-          <w:ilvl w:val="0"/>
-          <w:numId w:val="30"/>
-        </w:numPr>
-        <w:rPr>
-          <w:lang w:val="en-US"/>
-        </w:rPr>
-      </w:pPr>
-      <w:bookmarkStart w:id="28" w:name="_Toc528094103"/>
-      <w:proofErr w:type="gramStart"/>
-      <w:r>
-        <w:rPr>
-          <w:lang w:val="en-US"/>
-        </w:rPr>
-        <w:t>AutomatedSOS :</w:t>
-      </w:r>
-      <w:proofErr w:type="gramEnd"/>
-      <w:r>
-        <w:rPr>
-          <w:lang w:val="en-US"/>
-        </w:rPr>
-        <w:t xml:space="preserve">  Specific requirements</w:t>
-      </w:r>
-      <w:bookmarkEnd w:id="28"/>
-    </w:p>
-    <w:p>
-      <w:pPr>
-        <w:pStyle w:val="Titre2"/>
-        <w:numPr>
-          <w:ilvl w:val="1"/>
-          <w:numId w:val="30"/>
-        </w:numPr>
-        <w:rPr>
-          <w:lang w:val="en-US"/>
-        </w:rPr>
-      </w:pPr>
-      <w:bookmarkStart w:id="29" w:name="_Toc528094104"/>
-      <w:r>
-        <w:rPr>
-          <w:lang w:val="en-US"/>
-        </w:rPr>
-        <w:t>External interfaces requirements</w:t>
+      <w:bookmarkStart w:id="29" w:name="_Toc528094107"/>
+      <w:r>
+        <w:rPr>
+          <w:lang w:val="en-US"/>
+        </w:rPr>
+        <w:t>Software interfaces</w:t>
       </w:r>
       <w:bookmarkEnd w:id="29"/>
     </w:p>
@@ -5648,80 +6019,14 @@
           <w:lang w:val="en-US"/>
         </w:rPr>
       </w:pPr>
-      <w:bookmarkStart w:id="30" w:name="_Toc528094105"/>
-      <w:r>
-        <w:rPr>
-          <w:lang w:val="en-US"/>
-        </w:rPr>
-        <w:t>User interfaces</w:t>
+      <w:bookmarkStart w:id="30" w:name="_Toc528094108"/>
+      <w:r>
+        <w:rPr>
+          <w:lang w:val="en-US"/>
+        </w:rPr>
+        <w:t>Communication interfaces</w:t>
       </w:r>
       <w:bookmarkEnd w:id="30"/>
-      <w:r>
-        <w:rPr>
-          <w:lang w:val="en-US"/>
-        </w:rPr>
-        <w:t xml:space="preserve"> </w:t>
-      </w:r>
-    </w:p>
-    <w:p>
-      <w:pPr>
-        <w:pStyle w:val="Titre3"/>
-        <w:numPr>
-          <w:ilvl w:val="2"/>
-          <w:numId w:val="30"/>
-        </w:numPr>
-        <w:rPr>
-          <w:lang w:val="en-US"/>
-        </w:rPr>
-      </w:pPr>
-      <w:bookmarkStart w:id="31" w:name="_Toc528094106"/>
-      <w:r>
-        <w:rPr>
-          <w:lang w:val="en-US"/>
-        </w:rPr>
-        <w:t>Hardware interfaces</w:t>
-      </w:r>
-      <w:bookmarkEnd w:id="31"/>
-    </w:p>
-    <w:p>
-      <w:pPr>
-        <w:pStyle w:val="Titre3"/>
-        <w:numPr>
-          <w:ilvl w:val="2"/>
-          <w:numId w:val="30"/>
-        </w:numPr>
-        <w:rPr>
-          <w:lang w:val="en-US"/>
-        </w:rPr>
-      </w:pPr>
-      <w:bookmarkStart w:id="32" w:name="_Toc528094107"/>
-      <w:r>
-        <w:rPr>
-          <w:lang w:val="en-US"/>
-        </w:rPr>
-        <w:t>Software interfaces</w:t>
-      </w:r>
-      <w:bookmarkEnd w:id="32"/>
-    </w:p>
-    <w:p>
-      <w:pPr>
-        <w:pStyle w:val="Titre3"/>
-        <w:numPr>
-          <w:ilvl w:val="2"/>
-          <w:numId w:val="30"/>
-        </w:numPr>
-        <w:rPr>
-          <w:lang w:val="en-US"/>
-        </w:rPr>
-      </w:pPr>
-      <w:bookmarkStart w:id="33" w:name="_Toc528094108"/>
-      <w:r>
-        <w:rPr>
-          <w:lang w:val="en-US"/>
-        </w:rPr>
-        <w:t>Communication interfaces</w:t>
-      </w:r>
-      <w:bookmarkEnd w:id="33"/>
       <w:r>
         <w:rPr>
           <w:lang w:val="en-US"/>
@@ -6550,6 +6855,119 @@
     <w:numStyleLink w:val="Style3"/>
   </w:abstractNum>
   <w:abstractNum w:abstractNumId="13" w15:restartNumberingAfterBreak="0">
+    <w:nsid w:val="30666B8C"/>
+    <w:multiLevelType w:val="hybridMultilevel"/>
+    <w:tmpl w:val="4262267C"/>
+    <w:lvl w:ilvl="0" w:tplc="040C0001">
+      <w:start w:val="1"/>
+      <w:numFmt w:val="bullet"/>
+      <w:lvlText w:val=""/>
+      <w:lvlJc w:val="left"/>
+      <w:pPr>
+        <w:ind w:left="720" w:hanging="360"/>
+      </w:pPr>
+      <w:rPr>
+        <w:rFonts w:ascii="Symbol" w:hAnsi="Symbol" w:hint="default"/>
+      </w:rPr>
+    </w:lvl>
+    <w:lvl w:ilvl="1" w:tplc="040C0003" w:tentative="1">
+      <w:start w:val="1"/>
+      <w:numFmt w:val="bullet"/>
+      <w:lvlText w:val="o"/>
+      <w:lvlJc w:val="left"/>
+      <w:pPr>
+        <w:ind w:left="1440" w:hanging="360"/>
+      </w:pPr>
+      <w:rPr>
+        <w:rFonts w:ascii="Courier New" w:hAnsi="Courier New" w:cs="Courier New" w:hint="default"/>
+      </w:rPr>
+    </w:lvl>
+    <w:lvl w:ilvl="2" w:tplc="040C0005" w:tentative="1">
+      <w:start w:val="1"/>
+      <w:numFmt w:val="bullet"/>
+      <w:lvlText w:val=""/>
+      <w:lvlJc w:val="left"/>
+      <w:pPr>
+        <w:ind w:left="2160" w:hanging="360"/>
+      </w:pPr>
+      <w:rPr>
+        <w:rFonts w:ascii="Wingdings" w:hAnsi="Wingdings" w:hint="default"/>
+      </w:rPr>
+    </w:lvl>
+    <w:lvl w:ilvl="3" w:tplc="040C0001" w:tentative="1">
+      <w:start w:val="1"/>
+      <w:numFmt w:val="bullet"/>
+      <w:lvlText w:val=""/>
+      <w:lvlJc w:val="left"/>
+      <w:pPr>
+        <w:ind w:left="2880" w:hanging="360"/>
+      </w:pPr>
+      <w:rPr>
+        <w:rFonts w:ascii="Symbol" w:hAnsi="Symbol" w:hint="default"/>
+      </w:rPr>
+    </w:lvl>
+    <w:lvl w:ilvl="4" w:tplc="040C0003" w:tentative="1">
+      <w:start w:val="1"/>
+      <w:numFmt w:val="bullet"/>
+      <w:lvlText w:val="o"/>
+      <w:lvlJc w:val="left"/>
+      <w:pPr>
+        <w:ind w:left="3600" w:hanging="360"/>
+      </w:pPr>
+      <w:rPr>
+        <w:rFonts w:ascii="Courier New" w:hAnsi="Courier New" w:cs="Courier New" w:hint="default"/>
+      </w:rPr>
+    </w:lvl>
+    <w:lvl w:ilvl="5" w:tplc="040C0005" w:tentative="1">
+      <w:start w:val="1"/>
+      <w:numFmt w:val="bullet"/>
+      <w:lvlText w:val=""/>
+      <w:lvlJc w:val="left"/>
+      <w:pPr>
+        <w:ind w:left="4320" w:hanging="360"/>
+      </w:pPr>
+      <w:rPr>
+        <w:rFonts w:ascii="Wingdings" w:hAnsi="Wingdings" w:hint="default"/>
+      </w:rPr>
+    </w:lvl>
+    <w:lvl w:ilvl="6" w:tplc="040C0001" w:tentative="1">
+      <w:start w:val="1"/>
+      <w:numFmt w:val="bullet"/>
+      <w:lvlText w:val=""/>
+      <w:lvlJc w:val="left"/>
+      <w:pPr>
+        <w:ind w:left="5040" w:hanging="360"/>
+      </w:pPr>
+      <w:rPr>
+        <w:rFonts w:ascii="Symbol" w:hAnsi="Symbol" w:hint="default"/>
+      </w:rPr>
+    </w:lvl>
+    <w:lvl w:ilvl="7" w:tplc="040C0003" w:tentative="1">
+      <w:start w:val="1"/>
+      <w:numFmt w:val="bullet"/>
+      <w:lvlText w:val="o"/>
+      <w:lvlJc w:val="left"/>
+      <w:pPr>
+        <w:ind w:left="5760" w:hanging="360"/>
+      </w:pPr>
+      <w:rPr>
+        <w:rFonts w:ascii="Courier New" w:hAnsi="Courier New" w:cs="Courier New" w:hint="default"/>
+      </w:rPr>
+    </w:lvl>
+    <w:lvl w:ilvl="8" w:tplc="040C0005" w:tentative="1">
+      <w:start w:val="1"/>
+      <w:numFmt w:val="bullet"/>
+      <w:lvlText w:val=""/>
+      <w:lvlJc w:val="left"/>
+      <w:pPr>
+        <w:ind w:left="6480" w:hanging="360"/>
+      </w:pPr>
+      <w:rPr>
+        <w:rFonts w:ascii="Wingdings" w:hAnsi="Wingdings" w:hint="default"/>
+      </w:rPr>
+    </w:lvl>
+  </w:abstractNum>
+  <w:abstractNum w:abstractNumId="14" w15:restartNumberingAfterBreak="0">
     <w:nsid w:val="31802780"/>
     <w:multiLevelType w:val="hybridMultilevel"/>
     <w:tmpl w:val="35C2C68A"/>
@@ -6661,7 +7079,7 @@
       </w:rPr>
     </w:lvl>
   </w:abstractNum>
-  <w:abstractNum w:abstractNumId="14" w15:restartNumberingAfterBreak="0">
+  <w:abstractNum w:abstractNumId="15" w15:restartNumberingAfterBreak="0">
     <w:nsid w:val="371600F7"/>
     <w:multiLevelType w:val="multilevel"/>
     <w:tmpl w:val="040C001D"/>
@@ -6747,7 +7165,7 @@
       </w:pPr>
     </w:lvl>
   </w:abstractNum>
-  <w:abstractNum w:abstractNumId="15" w15:restartNumberingAfterBreak="0">
+  <w:abstractNum w:abstractNumId="16" w15:restartNumberingAfterBreak="0">
     <w:nsid w:val="390A6195"/>
     <w:multiLevelType w:val="multilevel"/>
     <w:tmpl w:val="9D7C2A92"/>
@@ -6861,7 +7279,7 @@
       </w:rPr>
     </w:lvl>
   </w:abstractNum>
-  <w:abstractNum w:abstractNumId="16" w15:restartNumberingAfterBreak="0">
+  <w:abstractNum w:abstractNumId="17" w15:restartNumberingAfterBreak="0">
     <w:nsid w:val="3D6D465E"/>
     <w:multiLevelType w:val="hybridMultilevel"/>
     <w:tmpl w:val="6CF2DC16"/>
@@ -6947,13 +7365,13 @@
       </w:pPr>
     </w:lvl>
   </w:abstractNum>
-  <w:abstractNum w:abstractNumId="17" w15:restartNumberingAfterBreak="0">
+  <w:abstractNum w:abstractNumId="18" w15:restartNumberingAfterBreak="0">
     <w:nsid w:val="3EC5593C"/>
     <w:multiLevelType w:val="multilevel"/>
     <w:tmpl w:val="9D7C2A92"/>
     <w:numStyleLink w:val="Style3"/>
   </w:abstractNum>
-  <w:abstractNum w:abstractNumId="18" w15:restartNumberingAfterBreak="0">
+  <w:abstractNum w:abstractNumId="19" w15:restartNumberingAfterBreak="0">
     <w:nsid w:val="416B6618"/>
     <w:multiLevelType w:val="hybridMultilevel"/>
     <w:tmpl w:val="0CA6BBD2"/>
@@ -7066,19 +7484,19 @@
       </w:rPr>
     </w:lvl>
   </w:abstractNum>
-  <w:abstractNum w:abstractNumId="19" w15:restartNumberingAfterBreak="0">
+  <w:abstractNum w:abstractNumId="20" w15:restartNumberingAfterBreak="0">
     <w:nsid w:val="45800A26"/>
     <w:multiLevelType w:val="multilevel"/>
     <w:tmpl w:val="9D7C2A92"/>
     <w:numStyleLink w:val="Style3"/>
   </w:abstractNum>
-  <w:abstractNum w:abstractNumId="20" w15:restartNumberingAfterBreak="0">
+  <w:abstractNum w:abstractNumId="21" w15:restartNumberingAfterBreak="0">
     <w:nsid w:val="4AD0636F"/>
     <w:multiLevelType w:val="multilevel"/>
     <w:tmpl w:val="9D7C2A92"/>
     <w:numStyleLink w:val="Style3"/>
   </w:abstractNum>
-  <w:abstractNum w:abstractNumId="21" w15:restartNumberingAfterBreak="0">
+  <w:abstractNum w:abstractNumId="22" w15:restartNumberingAfterBreak="0">
     <w:nsid w:val="4B181F5B"/>
     <w:multiLevelType w:val="hybridMultilevel"/>
     <w:tmpl w:val="21982254"/>
@@ -7191,13 +7609,13 @@
       </w:rPr>
     </w:lvl>
   </w:abstractNum>
-  <w:abstractNum w:abstractNumId="22" w15:restartNumberingAfterBreak="0">
+  <w:abstractNum w:abstractNumId="23" w15:restartNumberingAfterBreak="0">
     <w:nsid w:val="4BC746C9"/>
     <w:multiLevelType w:val="multilevel"/>
     <w:tmpl w:val="9D7C2A92"/>
     <w:numStyleLink w:val="Style3"/>
   </w:abstractNum>
-  <w:abstractNum w:abstractNumId="23" w15:restartNumberingAfterBreak="0">
+  <w:abstractNum w:abstractNumId="24" w15:restartNumberingAfterBreak="0">
     <w:nsid w:val="4F26383F"/>
     <w:multiLevelType w:val="hybridMultilevel"/>
     <w:tmpl w:val="5A12EB48"/>
@@ -7309,7 +7727,7 @@
       </w:rPr>
     </w:lvl>
   </w:abstractNum>
-  <w:abstractNum w:abstractNumId="24" w15:restartNumberingAfterBreak="0">
+  <w:abstractNum w:abstractNumId="25" w15:restartNumberingAfterBreak="0">
     <w:nsid w:val="50644CB2"/>
     <w:multiLevelType w:val="hybridMultilevel"/>
     <w:tmpl w:val="0452128E"/>
@@ -7422,7 +7840,7 @@
       </w:rPr>
     </w:lvl>
   </w:abstractNum>
-  <w:abstractNum w:abstractNumId="25" w15:restartNumberingAfterBreak="0">
+  <w:abstractNum w:abstractNumId="26" w15:restartNumberingAfterBreak="0">
     <w:nsid w:val="530A780A"/>
     <w:multiLevelType w:val="hybridMultilevel"/>
     <w:tmpl w:val="D3ACFB90"/>
@@ -7535,13 +7953,13 @@
       </w:rPr>
     </w:lvl>
   </w:abstractNum>
-  <w:abstractNum w:abstractNumId="26" w15:restartNumberingAfterBreak="0">
+  <w:abstractNum w:abstractNumId="27" w15:restartNumberingAfterBreak="0">
     <w:nsid w:val="56CE747B"/>
     <w:multiLevelType w:val="multilevel"/>
     <w:tmpl w:val="9D7C2A92"/>
     <w:numStyleLink w:val="Style3"/>
   </w:abstractNum>
-  <w:abstractNum w:abstractNumId="27" w15:restartNumberingAfterBreak="0">
+  <w:abstractNum w:abstractNumId="28" w15:restartNumberingAfterBreak="0">
     <w:nsid w:val="57257C8C"/>
     <w:multiLevelType w:val="multilevel"/>
     <w:tmpl w:val="040C001D"/>
@@ -7627,7 +8045,7 @@
       </w:pPr>
     </w:lvl>
   </w:abstractNum>
-  <w:abstractNum w:abstractNumId="28" w15:restartNumberingAfterBreak="0">
+  <w:abstractNum w:abstractNumId="29" w15:restartNumberingAfterBreak="0">
     <w:nsid w:val="5751780B"/>
     <w:multiLevelType w:val="multilevel"/>
     <w:tmpl w:val="040C001F"/>
@@ -7713,7 +8131,7 @@
       </w:pPr>
     </w:lvl>
   </w:abstractNum>
-  <w:abstractNum w:abstractNumId="29" w15:restartNumberingAfterBreak="0">
+  <w:abstractNum w:abstractNumId="30" w15:restartNumberingAfterBreak="0">
     <w:nsid w:val="59B66943"/>
     <w:multiLevelType w:val="hybridMultilevel"/>
     <w:tmpl w:val="964ECB26"/>
@@ -7825,13 +8243,13 @@
       </w:rPr>
     </w:lvl>
   </w:abstractNum>
-  <w:abstractNum w:abstractNumId="30" w15:restartNumberingAfterBreak="0">
+  <w:abstractNum w:abstractNumId="31" w15:restartNumberingAfterBreak="0">
     <w:nsid w:val="5F56288C"/>
     <w:multiLevelType w:val="multilevel"/>
     <w:tmpl w:val="9D7C2A92"/>
     <w:numStyleLink w:val="Style3"/>
   </w:abstractNum>
-  <w:abstractNum w:abstractNumId="31" w15:restartNumberingAfterBreak="0">
+  <w:abstractNum w:abstractNumId="32" w15:restartNumberingAfterBreak="0">
     <w:nsid w:val="64EA21ED"/>
     <w:multiLevelType w:val="hybridMultilevel"/>
     <w:tmpl w:val="95FEC752"/>
@@ -7944,19 +8362,19 @@
       </w:rPr>
     </w:lvl>
   </w:abstractNum>
-  <w:abstractNum w:abstractNumId="32" w15:restartNumberingAfterBreak="0">
+  <w:abstractNum w:abstractNumId="33" w15:restartNumberingAfterBreak="0">
     <w:nsid w:val="6F556FE1"/>
     <w:multiLevelType w:val="multilevel"/>
     <w:tmpl w:val="9D7C2A92"/>
     <w:numStyleLink w:val="Style3"/>
   </w:abstractNum>
-  <w:abstractNum w:abstractNumId="33" w15:restartNumberingAfterBreak="0">
+  <w:abstractNum w:abstractNumId="34" w15:restartNumberingAfterBreak="0">
     <w:nsid w:val="70F81723"/>
     <w:multiLevelType w:val="multilevel"/>
     <w:tmpl w:val="9D7C2A92"/>
     <w:numStyleLink w:val="Style3"/>
   </w:abstractNum>
-  <w:abstractNum w:abstractNumId="34" w15:restartNumberingAfterBreak="0">
+  <w:abstractNum w:abstractNumId="35" w15:restartNumberingAfterBreak="0">
     <w:nsid w:val="71214A75"/>
     <w:multiLevelType w:val="hybridMultilevel"/>
     <w:tmpl w:val="904669C8"/>
@@ -8042,44 +8460,44 @@
       </w:pPr>
     </w:lvl>
   </w:abstractNum>
-  <w:abstractNum w:abstractNumId="35" w15:restartNumberingAfterBreak="0">
+  <w:abstractNum w:abstractNumId="36" w15:restartNumberingAfterBreak="0">
     <w:nsid w:val="71977248"/>
     <w:multiLevelType w:val="multilevel"/>
     <w:tmpl w:val="9D7C2A92"/>
     <w:numStyleLink w:val="Style3"/>
   </w:abstractNum>
-  <w:abstractNum w:abstractNumId="36" w15:restartNumberingAfterBreak="0">
+  <w:abstractNum w:abstractNumId="37" w15:restartNumberingAfterBreak="0">
     <w:nsid w:val="75201C3C"/>
     <w:multiLevelType w:val="multilevel"/>
     <w:tmpl w:val="9D7C2A92"/>
     <w:numStyleLink w:val="Style3"/>
   </w:abstractNum>
-  <w:abstractNum w:abstractNumId="37" w15:restartNumberingAfterBreak="0">
+  <w:abstractNum w:abstractNumId="38" w15:restartNumberingAfterBreak="0">
     <w:nsid w:val="7F18050B"/>
     <w:multiLevelType w:val="multilevel"/>
     <w:tmpl w:val="9D7C2A92"/>
     <w:numStyleLink w:val="Style3"/>
   </w:abstractNum>
-  <w:abstractNum w:abstractNumId="38" w15:restartNumberingAfterBreak="0">
+  <w:abstractNum w:abstractNumId="39" w15:restartNumberingAfterBreak="0">
     <w:nsid w:val="7F8726FF"/>
     <w:multiLevelType w:val="multilevel"/>
     <w:tmpl w:val="9D7C2A92"/>
     <w:numStyleLink w:val="Style3"/>
   </w:abstractNum>
   <w:num w:numId="1">
-    <w:abstractNumId w:val="33"/>
+    <w:abstractNumId w:val="34"/>
   </w:num>
   <w:num w:numId="2">
+    <w:abstractNumId w:val="35"/>
+  </w:num>
+  <w:num w:numId="3">
     <w:abstractNumId w:val="34"/>
   </w:num>
-  <w:num w:numId="3">
-    <w:abstractNumId w:val="33"/>
-  </w:num>
   <w:num w:numId="4">
-    <w:abstractNumId w:val="23"/>
+    <w:abstractNumId w:val="24"/>
   </w:num>
   <w:num w:numId="5">
-    <w:abstractNumId w:val="29"/>
+    <w:abstractNumId w:val="30"/>
   </w:num>
   <w:num w:numId="6">
     <w:abstractNumId w:val="2"/>
@@ -8094,22 +8512,22 @@
     <w:abstractNumId w:val="3"/>
   </w:num>
   <w:num w:numId="10">
-    <w:abstractNumId w:val="28"/>
+    <w:abstractNumId w:val="29"/>
   </w:num>
   <w:num w:numId="11">
-    <w:abstractNumId w:val="22"/>
+    <w:abstractNumId w:val="23"/>
   </w:num>
   <w:num w:numId="12">
-    <w:abstractNumId w:val="24"/>
+    <w:abstractNumId w:val="25"/>
   </w:num>
   <w:num w:numId="13">
-    <w:abstractNumId w:val="13"/>
+    <w:abstractNumId w:val="14"/>
   </w:num>
   <w:num w:numId="14">
-    <w:abstractNumId w:val="25"/>
+    <w:abstractNumId w:val="26"/>
   </w:num>
   <w:num w:numId="15">
-    <w:abstractNumId w:val="22"/>
+    <w:abstractNumId w:val="23"/>
   </w:num>
   <w:num w:numId="16">
     <w:abstractNumId w:val="10"/>
@@ -8118,25 +8536,25 @@
     <w:abstractNumId w:val="1"/>
   </w:num>
   <w:num w:numId="18">
-    <w:abstractNumId w:val="18"/>
+    <w:abstractNumId w:val="19"/>
   </w:num>
   <w:num w:numId="19">
-    <w:abstractNumId w:val="31"/>
+    <w:abstractNumId w:val="32"/>
   </w:num>
   <w:num w:numId="20">
-    <w:abstractNumId w:val="21"/>
+    <w:abstractNumId w:val="22"/>
   </w:num>
   <w:num w:numId="21">
     <w:abstractNumId w:val="9"/>
   </w:num>
   <w:num w:numId="22">
-    <w:abstractNumId w:val="22"/>
+    <w:abstractNumId w:val="23"/>
     <w:lvlOverride w:ilvl="0">
       <w:startOverride w:val="1"/>
     </w:lvlOverride>
   </w:num>
   <w:num w:numId="23">
-    <w:abstractNumId w:val="33"/>
+    <w:abstractNumId w:val="34"/>
     <w:lvlOverride w:ilvl="0">
       <w:startOverride w:val="1"/>
     </w:lvlOverride>
@@ -8151,13 +8569,13 @@
     <w:abstractNumId w:val="0"/>
   </w:num>
   <w:num w:numId="27">
-    <w:abstractNumId w:val="27"/>
+    <w:abstractNumId w:val="28"/>
   </w:num>
   <w:num w:numId="28">
-    <w:abstractNumId w:val="15"/>
+    <w:abstractNumId w:val="16"/>
   </w:num>
   <w:num w:numId="29">
-    <w:abstractNumId w:val="26"/>
+    <w:abstractNumId w:val="27"/>
   </w:num>
   <w:num w:numId="30">
     <w:abstractNumId w:val="6"/>
@@ -8169,37 +8587,40 @@
     <w:abstractNumId w:val="4"/>
   </w:num>
   <w:num w:numId="33">
-    <w:abstractNumId w:val="16"/>
+    <w:abstractNumId w:val="17"/>
   </w:num>
   <w:num w:numId="34">
-    <w:abstractNumId w:val="35"/>
+    <w:abstractNumId w:val="36"/>
   </w:num>
   <w:num w:numId="35">
+    <w:abstractNumId w:val="39"/>
+  </w:num>
+  <w:num w:numId="36">
+    <w:abstractNumId w:val="20"/>
+  </w:num>
+  <w:num w:numId="37">
+    <w:abstractNumId w:val="37"/>
+  </w:num>
+  <w:num w:numId="38">
+    <w:abstractNumId w:val="31"/>
+  </w:num>
+  <w:num w:numId="39">
     <w:abstractNumId w:val="38"/>
   </w:num>
-  <w:num w:numId="36">
-    <w:abstractNumId w:val="19"/>
-  </w:num>
-  <w:num w:numId="37">
-    <w:abstractNumId w:val="36"/>
-  </w:num>
-  <w:num w:numId="38">
-    <w:abstractNumId w:val="30"/>
-  </w:num>
-  <w:num w:numId="39">
-    <w:abstractNumId w:val="37"/>
-  </w:num>
   <w:num w:numId="40">
-    <w:abstractNumId w:val="14"/>
+    <w:abstractNumId w:val="15"/>
   </w:num>
   <w:num w:numId="41">
-    <w:abstractNumId w:val="17"/>
+    <w:abstractNumId w:val="18"/>
   </w:num>
   <w:num w:numId="42">
-    <w:abstractNumId w:val="20"/>
+    <w:abstractNumId w:val="21"/>
   </w:num>
   <w:num w:numId="43">
-    <w:abstractNumId w:val="32"/>
+    <w:abstractNumId w:val="33"/>
+  </w:num>
+  <w:num w:numId="44">
+    <w:abstractNumId w:val="13"/>
   </w:num>
 </w:numbering>
 </file>
@@ -9217,7 +9638,7 @@
 </file>
 
 <file path=customXml/itemProps1.xml><?xml version="1.0" encoding="utf-8"?>
-<ds:datastoreItem xmlns:ds="http://schemas.openxmlformats.org/officeDocument/2006/customXml" ds:itemID="{9C77A7BE-FEB8-40AE-B40E-B145DA97A7CB}">
+<ds:datastoreItem xmlns:ds="http://schemas.openxmlformats.org/officeDocument/2006/customXml" ds:itemID="{9F5736E3-52CF-4B6E-BE91-2B09F8763B6B}">
   <ds:schemaRefs>
     <ds:schemaRef ds:uri="http://schemas.openxmlformats.org/officeDocument/2006/bibliography"/>
   </ds:schemaRefs>

</xml_diff>